<commit_message>
Update CV, new coverletter, html to show cv pdf
</commit_message>
<xml_diff>
--- a/coverletterGraphCore.docx
+++ b/coverletterGraphCore.docx
@@ -1,6 +1,6 @@
 
 <file path=word/document.xml><?xml version="1.0" encoding="utf-8"?>
-<w:document xmlns:wpc="http://schemas.microsoft.com/office/word/2010/wordprocessingCanvas" xmlns:cx="http://schemas.microsoft.com/office/drawing/2014/chartex" xmlns:cx1="http://schemas.microsoft.com/office/drawing/2015/9/8/chartex" xmlns:cx2="http://schemas.microsoft.com/office/drawing/2015/10/21/chartex" xmlns:cx3="http://schemas.microsoft.com/office/drawing/2016/5/9/chartex" xmlns:cx4="http://schemas.microsoft.com/office/drawing/2016/5/10/chartex" xmlns:cx5="http://schemas.microsoft.com/office/drawing/2016/5/11/chartex" xmlns:cx6="http://schemas.microsoft.com/office/drawing/2016/5/12/chartex" xmlns:cx7="http://schemas.microsoft.com/office/drawing/2016/5/13/chartex" xmlns:cx8="http://schemas.microsoft.com/office/drawing/2016/5/14/chartex" xmlns:mc="http://schemas.openxmlformats.org/markup-compatibility/2006" xmlns:aink="http://schemas.microsoft.com/office/drawing/2016/ink" xmlns:am3d="http://schemas.microsoft.com/office/drawing/2017/model3d" xmlns:o="urn:schemas-microsoft-com:office:office" xmlns:r="http://schemas.openxmlformats.org/officeDocument/2006/relationships" xmlns:m="http://schemas.openxmlformats.org/officeDocument/2006/math" xmlns:v="urn:schemas-microsoft-com:vml" xmlns:wp14="http://schemas.microsoft.com/office/word/2010/wordprocessingDrawing" xmlns:wp="http://schemas.openxmlformats.org/drawingml/2006/wordprocessingDrawing" xmlns:w10="urn:schemas-microsoft-com:office:word" xmlns:w="http://schemas.openxmlformats.org/wordprocessingml/2006/main" xmlns:w14="http://schemas.microsoft.com/office/word/2010/wordml" xmlns:w15="http://schemas.microsoft.com/office/word/2012/wordml" xmlns:w16cex="http://schemas.microsoft.com/office/word/2018/wordml/cex" xmlns:w16cid="http://schemas.microsoft.com/office/word/2016/wordml/cid" xmlns:w16="http://schemas.microsoft.com/office/word/2018/wordml" xmlns:w16se="http://schemas.microsoft.com/office/word/2015/wordml/symex" xmlns:wpg="http://schemas.microsoft.com/office/word/2010/wordprocessingGroup" xmlns:wpi="http://schemas.microsoft.com/office/word/2010/wordprocessingInk" xmlns:wne="http://schemas.microsoft.com/office/word/2006/wordml" xmlns:wps="http://schemas.microsoft.com/office/word/2010/wordprocessingShape" mc:Ignorable="w14 w15 w16se w16cid w16 w16cex wp14">
+<w:document xmlns:wpc="http://schemas.microsoft.com/office/word/2010/wordprocessingCanvas" xmlns:cx="http://schemas.microsoft.com/office/drawing/2014/chartex" xmlns:cx1="http://schemas.microsoft.com/office/drawing/2015/9/8/chartex" xmlns:cx2="http://schemas.microsoft.com/office/drawing/2015/10/21/chartex" xmlns:cx3="http://schemas.microsoft.com/office/drawing/2016/5/9/chartex" xmlns:cx4="http://schemas.microsoft.com/office/drawing/2016/5/10/chartex" xmlns:cx5="http://schemas.microsoft.com/office/drawing/2016/5/11/chartex" xmlns:cx6="http://schemas.microsoft.com/office/drawing/2016/5/12/chartex" xmlns:cx7="http://schemas.microsoft.com/office/drawing/2016/5/13/chartex" xmlns:cx8="http://schemas.microsoft.com/office/drawing/2016/5/14/chartex" xmlns:mc="http://schemas.openxmlformats.org/markup-compatibility/2006" xmlns:aink="http://schemas.microsoft.com/office/drawing/2016/ink" xmlns:am3d="http://schemas.microsoft.com/office/drawing/2017/model3d" xmlns:o="urn:schemas-microsoft-com:office:office" xmlns:r="http://schemas.openxmlformats.org/officeDocument/2006/relationships" xmlns:m="http://schemas.openxmlformats.org/officeDocument/2006/math" xmlns:v="urn:schemas-microsoft-com:vml" xmlns:wp14="http://schemas.microsoft.com/office/word/2010/wordprocessingDrawing" xmlns:wp="http://schemas.openxmlformats.org/drawingml/2006/wordprocessingDrawing" xmlns:w10="urn:schemas-microsoft-com:office:word" xmlns:w="http://schemas.openxmlformats.org/wordprocessingml/2006/main" xmlns:w14="http://schemas.microsoft.com/office/word/2010/wordml" xmlns:w15="http://schemas.microsoft.com/office/word/2012/wordml" xmlns:w16cex="http://schemas.microsoft.com/office/word/2018/wordml/cex" xmlns:w16cid="http://schemas.microsoft.com/office/word/2016/wordml/cid" xmlns:w16="http://schemas.microsoft.com/office/word/2018/wordml" xmlns:w16sdtdh="http://schemas.microsoft.com/office/word/2020/wordml/sdtdatahash" xmlns:w16se="http://schemas.microsoft.com/office/word/2015/wordml/symex" xmlns:wpg="http://schemas.microsoft.com/office/word/2010/wordprocessingGroup" xmlns:wpi="http://schemas.microsoft.com/office/word/2010/wordprocessingInk" xmlns:wne="http://schemas.microsoft.com/office/word/2006/wordml" xmlns:wps="http://schemas.microsoft.com/office/word/2010/wordprocessingShape" mc:Ignorable="w14 w15 w16se w16cid w16 w16cex w16sdtdh wp14">
   <w:body>
     <w:p>
       <w:pPr>
@@ -168,25 +168,7 @@
         <w:rPr>
           <w:color w:val="262626" w:themeColor="text1" w:themeTint="D9"/>
         </w:rPr>
-        <w:t xml:space="preserve">RE: Application for </w:t>
-      </w:r>
-      <w:r>
-        <w:rPr>
-          <w:color w:val="262626" w:themeColor="text1" w:themeTint="D9"/>
-        </w:rPr>
-        <w:t>Intern</w:t>
-      </w:r>
-      <w:r>
-        <w:rPr>
-          <w:color w:val="262626" w:themeColor="text1" w:themeTint="D9"/>
-        </w:rPr>
-        <w:t xml:space="preserve">ship in </w:t>
-      </w:r>
-      <w:r>
-        <w:rPr>
-          <w:color w:val="262626" w:themeColor="text1" w:themeTint="D9"/>
-        </w:rPr>
-        <w:t>Software Frameworks Team</w:t>
+        <w:t>RE: Application for Internship in Software Frameworks Team</w:t>
       </w:r>
       <w:r>
         <w:rPr>
@@ -507,72 +489,6 @@
           <w:color w:val="262626" w:themeColor="text1" w:themeTint="D9"/>
         </w:rPr>
         <w:t xml:space="preserve"> </w:t>
-      </w:r>
-      <w:r>
-        <w:rPr>
-          <w:color w:val="262626" w:themeColor="text1" w:themeTint="D9"/>
-        </w:rPr>
-        <w:t>I</w:t>
-      </w:r>
-      <w:r>
-        <w:rPr>
-          <w:color w:val="262626" w:themeColor="text1" w:themeTint="D9"/>
-        </w:rPr>
-        <w:t xml:space="preserve">mplementing linked lists and </w:t>
-      </w:r>
-      <w:r>
-        <w:rPr>
-          <w:color w:val="262626" w:themeColor="text1" w:themeTint="D9"/>
-        </w:rPr>
-        <w:t xml:space="preserve">a basic sketching tool in C, as well as several object-oriented applications including a board game and multithreaded 3D model analyzer in Java, </w:t>
-      </w:r>
-      <w:r>
-        <w:rPr>
-          <w:color w:val="262626" w:themeColor="text1" w:themeTint="D9"/>
-        </w:rPr>
-        <w:t xml:space="preserve">so the syntax and object-orientated paradigm </w:t>
-      </w:r>
-      <w:r>
-        <w:rPr>
-          <w:color w:val="262626" w:themeColor="text1" w:themeTint="D9"/>
-        </w:rPr>
-        <w:t xml:space="preserve">of C++ </w:t>
-      </w:r>
-      <w:r>
-        <w:rPr>
-          <w:color w:val="262626" w:themeColor="text1" w:themeTint="D9"/>
-        </w:rPr>
-        <w:t>will be very familiar to me</w:t>
-      </w:r>
-      <w:r>
-        <w:rPr>
-          <w:color w:val="262626" w:themeColor="text1" w:themeTint="D9"/>
-        </w:rPr>
-        <w:t xml:space="preserve">. </w:t>
-      </w:r>
-      <w:r>
-        <w:rPr>
-          <w:color w:val="262626" w:themeColor="text1" w:themeTint="D9"/>
-        </w:rPr>
-        <w:t>I have taught myself the electric guitar in my</w:t>
-      </w:r>
-      <w:r>
-        <w:rPr>
-          <w:color w:val="262626" w:themeColor="text1" w:themeTint="D9"/>
-        </w:rPr>
-        <w:t xml:space="preserve"> spare time,</w:t>
-      </w:r>
-      <w:r>
-        <w:rPr>
-          <w:color w:val="262626" w:themeColor="text1" w:themeTint="D9"/>
-        </w:rPr>
-        <w:t xml:space="preserve"> so </w:t>
-      </w:r>
-      <w:r>
-        <w:rPr>
-          <w:color w:val="262626" w:themeColor="text1" w:themeTint="D9"/>
-        </w:rPr>
-        <w:t>I am no stranger to learning new skills in my own time and would pick up C++ quickly.</w:t>
       </w:r>
     </w:p>
     <w:p>
@@ -643,7 +559,7 @@
 </file>
 
 <file path=word/endnotes.xml><?xml version="1.0" encoding="utf-8"?>
-<w:endnotes xmlns:wpc="http://schemas.microsoft.com/office/word/2010/wordprocessingCanvas" xmlns:cx="http://schemas.microsoft.com/office/drawing/2014/chartex" xmlns:cx1="http://schemas.microsoft.com/office/drawing/2015/9/8/chartex" xmlns:cx2="http://schemas.microsoft.com/office/drawing/2015/10/21/chartex" xmlns:cx3="http://schemas.microsoft.com/office/drawing/2016/5/9/chartex" xmlns:cx4="http://schemas.microsoft.com/office/drawing/2016/5/10/chartex" xmlns:cx5="http://schemas.microsoft.com/office/drawing/2016/5/11/chartex" xmlns:cx6="http://schemas.microsoft.com/office/drawing/2016/5/12/chartex" xmlns:cx7="http://schemas.microsoft.com/office/drawing/2016/5/13/chartex" xmlns:cx8="http://schemas.microsoft.com/office/drawing/2016/5/14/chartex" xmlns:mc="http://schemas.openxmlformats.org/markup-compatibility/2006" xmlns:aink="http://schemas.microsoft.com/office/drawing/2016/ink" xmlns:am3d="http://schemas.microsoft.com/office/drawing/2017/model3d" xmlns:o="urn:schemas-microsoft-com:office:office" xmlns:r="http://schemas.openxmlformats.org/officeDocument/2006/relationships" xmlns:m="http://schemas.openxmlformats.org/officeDocument/2006/math" xmlns:v="urn:schemas-microsoft-com:vml" xmlns:wp14="http://schemas.microsoft.com/office/word/2010/wordprocessingDrawing" xmlns:wp="http://schemas.openxmlformats.org/drawingml/2006/wordprocessingDrawing" xmlns:w10="urn:schemas-microsoft-com:office:word" xmlns:w="http://schemas.openxmlformats.org/wordprocessingml/2006/main" xmlns:w14="http://schemas.microsoft.com/office/word/2010/wordml" xmlns:w15="http://schemas.microsoft.com/office/word/2012/wordml" xmlns:w16cex="http://schemas.microsoft.com/office/word/2018/wordml/cex" xmlns:w16cid="http://schemas.microsoft.com/office/word/2016/wordml/cid" xmlns:w16="http://schemas.microsoft.com/office/word/2018/wordml" xmlns:w16se="http://schemas.microsoft.com/office/word/2015/wordml/symex" xmlns:wpg="http://schemas.microsoft.com/office/word/2010/wordprocessingGroup" xmlns:wpi="http://schemas.microsoft.com/office/word/2010/wordprocessingInk" xmlns:wne="http://schemas.microsoft.com/office/word/2006/wordml" xmlns:wps="http://schemas.microsoft.com/office/word/2010/wordprocessingShape" mc:Ignorable="w14 w15 w16se w16cid w16 w16cex wp14">
+<w:endnotes xmlns:wpc="http://schemas.microsoft.com/office/word/2010/wordprocessingCanvas" xmlns:cx="http://schemas.microsoft.com/office/drawing/2014/chartex" xmlns:cx1="http://schemas.microsoft.com/office/drawing/2015/9/8/chartex" xmlns:cx2="http://schemas.microsoft.com/office/drawing/2015/10/21/chartex" xmlns:cx3="http://schemas.microsoft.com/office/drawing/2016/5/9/chartex" xmlns:cx4="http://schemas.microsoft.com/office/drawing/2016/5/10/chartex" xmlns:cx5="http://schemas.microsoft.com/office/drawing/2016/5/11/chartex" xmlns:cx6="http://schemas.microsoft.com/office/drawing/2016/5/12/chartex" xmlns:cx7="http://schemas.microsoft.com/office/drawing/2016/5/13/chartex" xmlns:cx8="http://schemas.microsoft.com/office/drawing/2016/5/14/chartex" xmlns:mc="http://schemas.openxmlformats.org/markup-compatibility/2006" xmlns:aink="http://schemas.microsoft.com/office/drawing/2016/ink" xmlns:am3d="http://schemas.microsoft.com/office/drawing/2017/model3d" xmlns:o="urn:schemas-microsoft-com:office:office" xmlns:r="http://schemas.openxmlformats.org/officeDocument/2006/relationships" xmlns:m="http://schemas.openxmlformats.org/officeDocument/2006/math" xmlns:v="urn:schemas-microsoft-com:vml" xmlns:wp14="http://schemas.microsoft.com/office/word/2010/wordprocessingDrawing" xmlns:wp="http://schemas.openxmlformats.org/drawingml/2006/wordprocessingDrawing" xmlns:w10="urn:schemas-microsoft-com:office:word" xmlns:w="http://schemas.openxmlformats.org/wordprocessingml/2006/main" xmlns:w14="http://schemas.microsoft.com/office/word/2010/wordml" xmlns:w15="http://schemas.microsoft.com/office/word/2012/wordml" xmlns:w16cex="http://schemas.microsoft.com/office/word/2018/wordml/cex" xmlns:w16cid="http://schemas.microsoft.com/office/word/2016/wordml/cid" xmlns:w16="http://schemas.microsoft.com/office/word/2018/wordml" xmlns:w16sdtdh="http://schemas.microsoft.com/office/word/2020/wordml/sdtdatahash" xmlns:w16se="http://schemas.microsoft.com/office/word/2015/wordml/symex" xmlns:wpg="http://schemas.microsoft.com/office/word/2010/wordprocessingGroup" xmlns:wpi="http://schemas.microsoft.com/office/word/2010/wordprocessingInk" xmlns:wne="http://schemas.microsoft.com/office/word/2006/wordml" xmlns:wps="http://schemas.microsoft.com/office/word/2010/wordprocessingShape" mc:Ignorable="w14 w15 w16se w16cid w16 w16cex w16sdtdh wp14">
   <w:endnote w:type="separator" w:id="-1">
     <w:p>
       <w:pPr>
@@ -668,7 +584,7 @@
 </file>
 
 <file path=word/footer1.xml><?xml version="1.0" encoding="utf-8"?>
-<w:ftr xmlns:wpc="http://schemas.microsoft.com/office/word/2010/wordprocessingCanvas" xmlns:cx="http://schemas.microsoft.com/office/drawing/2014/chartex" xmlns:cx1="http://schemas.microsoft.com/office/drawing/2015/9/8/chartex" xmlns:cx2="http://schemas.microsoft.com/office/drawing/2015/10/21/chartex" xmlns:cx3="http://schemas.microsoft.com/office/drawing/2016/5/9/chartex" xmlns:cx4="http://schemas.microsoft.com/office/drawing/2016/5/10/chartex" xmlns:cx5="http://schemas.microsoft.com/office/drawing/2016/5/11/chartex" xmlns:cx6="http://schemas.microsoft.com/office/drawing/2016/5/12/chartex" xmlns:cx7="http://schemas.microsoft.com/office/drawing/2016/5/13/chartex" xmlns:cx8="http://schemas.microsoft.com/office/drawing/2016/5/14/chartex" xmlns:mc="http://schemas.openxmlformats.org/markup-compatibility/2006" xmlns:aink="http://schemas.microsoft.com/office/drawing/2016/ink" xmlns:am3d="http://schemas.microsoft.com/office/drawing/2017/model3d" xmlns:o="urn:schemas-microsoft-com:office:office" xmlns:r="http://schemas.openxmlformats.org/officeDocument/2006/relationships" xmlns:m="http://schemas.openxmlformats.org/officeDocument/2006/math" xmlns:v="urn:schemas-microsoft-com:vml" xmlns:wp14="http://schemas.microsoft.com/office/word/2010/wordprocessingDrawing" xmlns:wp="http://schemas.openxmlformats.org/drawingml/2006/wordprocessingDrawing" xmlns:w10="urn:schemas-microsoft-com:office:word" xmlns:w="http://schemas.openxmlformats.org/wordprocessingml/2006/main" xmlns:w14="http://schemas.microsoft.com/office/word/2010/wordml" xmlns:w15="http://schemas.microsoft.com/office/word/2012/wordml" xmlns:w16cex="http://schemas.microsoft.com/office/word/2018/wordml/cex" xmlns:w16cid="http://schemas.microsoft.com/office/word/2016/wordml/cid" xmlns:w16="http://schemas.microsoft.com/office/word/2018/wordml" xmlns:w16se="http://schemas.microsoft.com/office/word/2015/wordml/symex" xmlns:wpg="http://schemas.microsoft.com/office/word/2010/wordprocessingGroup" xmlns:wpi="http://schemas.microsoft.com/office/word/2010/wordprocessingInk" xmlns:wne="http://schemas.microsoft.com/office/word/2006/wordml" xmlns:wps="http://schemas.microsoft.com/office/word/2010/wordprocessingShape" mc:Ignorable="w14 w15 w16se w16cid w16 w16cex wp14">
+<w:ftr xmlns:wpc="http://schemas.microsoft.com/office/word/2010/wordprocessingCanvas" xmlns:cx="http://schemas.microsoft.com/office/drawing/2014/chartex" xmlns:cx1="http://schemas.microsoft.com/office/drawing/2015/9/8/chartex" xmlns:cx2="http://schemas.microsoft.com/office/drawing/2015/10/21/chartex" xmlns:cx3="http://schemas.microsoft.com/office/drawing/2016/5/9/chartex" xmlns:cx4="http://schemas.microsoft.com/office/drawing/2016/5/10/chartex" xmlns:cx5="http://schemas.microsoft.com/office/drawing/2016/5/11/chartex" xmlns:cx6="http://schemas.microsoft.com/office/drawing/2016/5/12/chartex" xmlns:cx7="http://schemas.microsoft.com/office/drawing/2016/5/13/chartex" xmlns:cx8="http://schemas.microsoft.com/office/drawing/2016/5/14/chartex" xmlns:mc="http://schemas.openxmlformats.org/markup-compatibility/2006" xmlns:aink="http://schemas.microsoft.com/office/drawing/2016/ink" xmlns:am3d="http://schemas.microsoft.com/office/drawing/2017/model3d" xmlns:o="urn:schemas-microsoft-com:office:office" xmlns:r="http://schemas.openxmlformats.org/officeDocument/2006/relationships" xmlns:m="http://schemas.openxmlformats.org/officeDocument/2006/math" xmlns:v="urn:schemas-microsoft-com:vml" xmlns:wp14="http://schemas.microsoft.com/office/word/2010/wordprocessingDrawing" xmlns:wp="http://schemas.openxmlformats.org/drawingml/2006/wordprocessingDrawing" xmlns:w10="urn:schemas-microsoft-com:office:word" xmlns:w="http://schemas.openxmlformats.org/wordprocessingml/2006/main" xmlns:w14="http://schemas.microsoft.com/office/word/2010/wordml" xmlns:w15="http://schemas.microsoft.com/office/word/2012/wordml" xmlns:w16cex="http://schemas.microsoft.com/office/word/2018/wordml/cex" xmlns:w16cid="http://schemas.microsoft.com/office/word/2016/wordml/cid" xmlns:w16="http://schemas.microsoft.com/office/word/2018/wordml" xmlns:w16sdtdh="http://schemas.microsoft.com/office/word/2020/wordml/sdtdatahash" xmlns:w16se="http://schemas.microsoft.com/office/word/2015/wordml/symex" xmlns:wpg="http://schemas.microsoft.com/office/word/2010/wordprocessingGroup" xmlns:wpi="http://schemas.microsoft.com/office/word/2010/wordprocessingInk" xmlns:wne="http://schemas.microsoft.com/office/word/2006/wordml" xmlns:wps="http://schemas.microsoft.com/office/word/2010/wordprocessingShape" mc:Ignorable="w14 w15 w16se w16cid w16 w16cex w16sdtdh wp14">
   <w:p>
     <w:pPr>
       <w:pStyle w:val="Footer"/>
@@ -702,7 +618,7 @@
 </file>
 
 <file path=word/footnotes.xml><?xml version="1.0" encoding="utf-8"?>
-<w:footnotes xmlns:wpc="http://schemas.microsoft.com/office/word/2010/wordprocessingCanvas" xmlns:cx="http://schemas.microsoft.com/office/drawing/2014/chartex" xmlns:cx1="http://schemas.microsoft.com/office/drawing/2015/9/8/chartex" xmlns:cx2="http://schemas.microsoft.com/office/drawing/2015/10/21/chartex" xmlns:cx3="http://schemas.microsoft.com/office/drawing/2016/5/9/chartex" xmlns:cx4="http://schemas.microsoft.com/office/drawing/2016/5/10/chartex" xmlns:cx5="http://schemas.microsoft.com/office/drawing/2016/5/11/chartex" xmlns:cx6="http://schemas.microsoft.com/office/drawing/2016/5/12/chartex" xmlns:cx7="http://schemas.microsoft.com/office/drawing/2016/5/13/chartex" xmlns:cx8="http://schemas.microsoft.com/office/drawing/2016/5/14/chartex" xmlns:mc="http://schemas.openxmlformats.org/markup-compatibility/2006" xmlns:aink="http://schemas.microsoft.com/office/drawing/2016/ink" xmlns:am3d="http://schemas.microsoft.com/office/drawing/2017/model3d" xmlns:o="urn:schemas-microsoft-com:office:office" xmlns:r="http://schemas.openxmlformats.org/officeDocument/2006/relationships" xmlns:m="http://schemas.openxmlformats.org/officeDocument/2006/math" xmlns:v="urn:schemas-microsoft-com:vml" xmlns:wp14="http://schemas.microsoft.com/office/word/2010/wordprocessingDrawing" xmlns:wp="http://schemas.openxmlformats.org/drawingml/2006/wordprocessingDrawing" xmlns:w10="urn:schemas-microsoft-com:office:word" xmlns:w="http://schemas.openxmlformats.org/wordprocessingml/2006/main" xmlns:w14="http://schemas.microsoft.com/office/word/2010/wordml" xmlns:w15="http://schemas.microsoft.com/office/word/2012/wordml" xmlns:w16cex="http://schemas.microsoft.com/office/word/2018/wordml/cex" xmlns:w16cid="http://schemas.microsoft.com/office/word/2016/wordml/cid" xmlns:w16="http://schemas.microsoft.com/office/word/2018/wordml" xmlns:w16se="http://schemas.microsoft.com/office/word/2015/wordml/symex" xmlns:wpg="http://schemas.microsoft.com/office/word/2010/wordprocessingGroup" xmlns:wpi="http://schemas.microsoft.com/office/word/2010/wordprocessingInk" xmlns:wne="http://schemas.microsoft.com/office/word/2006/wordml" xmlns:wps="http://schemas.microsoft.com/office/word/2010/wordprocessingShape" mc:Ignorable="w14 w15 w16se w16cid w16 w16cex wp14">
+<w:footnotes xmlns:wpc="http://schemas.microsoft.com/office/word/2010/wordprocessingCanvas" xmlns:cx="http://schemas.microsoft.com/office/drawing/2014/chartex" xmlns:cx1="http://schemas.microsoft.com/office/drawing/2015/9/8/chartex" xmlns:cx2="http://schemas.microsoft.com/office/drawing/2015/10/21/chartex" xmlns:cx3="http://schemas.microsoft.com/office/drawing/2016/5/9/chartex" xmlns:cx4="http://schemas.microsoft.com/office/drawing/2016/5/10/chartex" xmlns:cx5="http://schemas.microsoft.com/office/drawing/2016/5/11/chartex" xmlns:cx6="http://schemas.microsoft.com/office/drawing/2016/5/12/chartex" xmlns:cx7="http://schemas.microsoft.com/office/drawing/2016/5/13/chartex" xmlns:cx8="http://schemas.microsoft.com/office/drawing/2016/5/14/chartex" xmlns:mc="http://schemas.openxmlformats.org/markup-compatibility/2006" xmlns:aink="http://schemas.microsoft.com/office/drawing/2016/ink" xmlns:am3d="http://schemas.microsoft.com/office/drawing/2017/model3d" xmlns:o="urn:schemas-microsoft-com:office:office" xmlns:r="http://schemas.openxmlformats.org/officeDocument/2006/relationships" xmlns:m="http://schemas.openxmlformats.org/officeDocument/2006/math" xmlns:v="urn:schemas-microsoft-com:vml" xmlns:wp14="http://schemas.microsoft.com/office/word/2010/wordprocessingDrawing" xmlns:wp="http://schemas.openxmlformats.org/drawingml/2006/wordprocessingDrawing" xmlns:w10="urn:schemas-microsoft-com:office:word" xmlns:w="http://schemas.openxmlformats.org/wordprocessingml/2006/main" xmlns:w14="http://schemas.microsoft.com/office/word/2010/wordml" xmlns:w15="http://schemas.microsoft.com/office/word/2012/wordml" xmlns:w16cex="http://schemas.microsoft.com/office/word/2018/wordml/cex" xmlns:w16cid="http://schemas.microsoft.com/office/word/2016/wordml/cid" xmlns:w16="http://schemas.microsoft.com/office/word/2018/wordml" xmlns:w16sdtdh="http://schemas.microsoft.com/office/word/2020/wordml/sdtdatahash" xmlns:w16se="http://schemas.microsoft.com/office/word/2015/wordml/symex" xmlns:wpg="http://schemas.microsoft.com/office/word/2010/wordprocessingGroup" xmlns:wpi="http://schemas.microsoft.com/office/word/2010/wordprocessingInk" xmlns:wne="http://schemas.microsoft.com/office/word/2006/wordml" xmlns:wps="http://schemas.microsoft.com/office/word/2010/wordprocessingShape" mc:Ignorable="w14 w15 w16se w16cid w16 w16cex w16sdtdh wp14">
   <w:footnote w:type="separator" w:id="-1">
     <w:p>
       <w:pPr>
@@ -727,7 +643,7 @@
 </file>
 
 <file path=word/numbering.xml><?xml version="1.0" encoding="utf-8"?>
-<w:numbering xmlns:wpc="http://schemas.microsoft.com/office/word/2010/wordprocessingCanvas" xmlns:cx="http://schemas.microsoft.com/office/drawing/2014/chartex" xmlns:cx1="http://schemas.microsoft.com/office/drawing/2015/9/8/chartex" xmlns:cx2="http://schemas.microsoft.com/office/drawing/2015/10/21/chartex" xmlns:cx3="http://schemas.microsoft.com/office/drawing/2016/5/9/chartex" xmlns:cx4="http://schemas.microsoft.com/office/drawing/2016/5/10/chartex" xmlns:cx5="http://schemas.microsoft.com/office/drawing/2016/5/11/chartex" xmlns:cx6="http://schemas.microsoft.com/office/drawing/2016/5/12/chartex" xmlns:cx7="http://schemas.microsoft.com/office/drawing/2016/5/13/chartex" xmlns:cx8="http://schemas.microsoft.com/office/drawing/2016/5/14/chartex" xmlns:mc="http://schemas.openxmlformats.org/markup-compatibility/2006" xmlns:aink="http://schemas.microsoft.com/office/drawing/2016/ink" xmlns:am3d="http://schemas.microsoft.com/office/drawing/2017/model3d" xmlns:o="urn:schemas-microsoft-com:office:office" xmlns:r="http://schemas.openxmlformats.org/officeDocument/2006/relationships" xmlns:m="http://schemas.openxmlformats.org/officeDocument/2006/math" xmlns:v="urn:schemas-microsoft-com:vml" xmlns:wp14="http://schemas.microsoft.com/office/word/2010/wordprocessingDrawing" xmlns:wp="http://schemas.openxmlformats.org/drawingml/2006/wordprocessingDrawing" xmlns:w10="urn:schemas-microsoft-com:office:word" xmlns:w="http://schemas.openxmlformats.org/wordprocessingml/2006/main" xmlns:w14="http://schemas.microsoft.com/office/word/2010/wordml" xmlns:w15="http://schemas.microsoft.com/office/word/2012/wordml" xmlns:w16cex="http://schemas.microsoft.com/office/word/2018/wordml/cex" xmlns:w16cid="http://schemas.microsoft.com/office/word/2016/wordml/cid" xmlns:w16="http://schemas.microsoft.com/office/word/2018/wordml" xmlns:w16se="http://schemas.microsoft.com/office/word/2015/wordml/symex" xmlns:wpg="http://schemas.microsoft.com/office/word/2010/wordprocessingGroup" xmlns:wpi="http://schemas.microsoft.com/office/word/2010/wordprocessingInk" xmlns:wne="http://schemas.microsoft.com/office/word/2006/wordml" xmlns:wps="http://schemas.microsoft.com/office/word/2010/wordprocessingShape" mc:Ignorable="w14 w15 w16se w16cid w16 w16cex wp14">
+<w:numbering xmlns:wpc="http://schemas.microsoft.com/office/word/2010/wordprocessingCanvas" xmlns:cx="http://schemas.microsoft.com/office/drawing/2014/chartex" xmlns:cx1="http://schemas.microsoft.com/office/drawing/2015/9/8/chartex" xmlns:cx2="http://schemas.microsoft.com/office/drawing/2015/10/21/chartex" xmlns:cx3="http://schemas.microsoft.com/office/drawing/2016/5/9/chartex" xmlns:cx4="http://schemas.microsoft.com/office/drawing/2016/5/10/chartex" xmlns:cx5="http://schemas.microsoft.com/office/drawing/2016/5/11/chartex" xmlns:cx6="http://schemas.microsoft.com/office/drawing/2016/5/12/chartex" xmlns:cx7="http://schemas.microsoft.com/office/drawing/2016/5/13/chartex" xmlns:cx8="http://schemas.microsoft.com/office/drawing/2016/5/14/chartex" xmlns:mc="http://schemas.openxmlformats.org/markup-compatibility/2006" xmlns:aink="http://schemas.microsoft.com/office/drawing/2016/ink" xmlns:am3d="http://schemas.microsoft.com/office/drawing/2017/model3d" xmlns:o="urn:schemas-microsoft-com:office:office" xmlns:r="http://schemas.openxmlformats.org/officeDocument/2006/relationships" xmlns:m="http://schemas.openxmlformats.org/officeDocument/2006/math" xmlns:v="urn:schemas-microsoft-com:vml" xmlns:wp14="http://schemas.microsoft.com/office/word/2010/wordprocessingDrawing" xmlns:wp="http://schemas.openxmlformats.org/drawingml/2006/wordprocessingDrawing" xmlns:w10="urn:schemas-microsoft-com:office:word" xmlns:w="http://schemas.openxmlformats.org/wordprocessingml/2006/main" xmlns:w14="http://schemas.microsoft.com/office/word/2010/wordml" xmlns:w15="http://schemas.microsoft.com/office/word/2012/wordml" xmlns:w16cex="http://schemas.microsoft.com/office/word/2018/wordml/cex" xmlns:w16cid="http://schemas.microsoft.com/office/word/2016/wordml/cid" xmlns:w16="http://schemas.microsoft.com/office/word/2018/wordml" xmlns:w16sdtdh="http://schemas.microsoft.com/office/word/2020/wordml/sdtdatahash" xmlns:w16se="http://schemas.microsoft.com/office/word/2015/wordml/symex" xmlns:wpg="http://schemas.microsoft.com/office/word/2010/wordprocessingGroup" xmlns:wpi="http://schemas.microsoft.com/office/word/2010/wordprocessingInk" xmlns:wne="http://schemas.microsoft.com/office/word/2006/wordml" xmlns:wps="http://schemas.microsoft.com/office/word/2010/wordprocessingShape" mc:Ignorable="w14 w15 w16se w16cid w16 w16cex w16sdtdh wp14">
   <w:abstractNum w:abstractNumId="0" w15:restartNumberingAfterBreak="0">
     <w:nsid w:val="FFFFFF7C"/>
     <w:multiLevelType w:val="singleLevel"/>
@@ -1308,7 +1224,7 @@
 </file>
 
 <file path=word/styles.xml><?xml version="1.0" encoding="utf-8"?>
-<w:styles xmlns:mc="http://schemas.openxmlformats.org/markup-compatibility/2006" xmlns:r="http://schemas.openxmlformats.org/officeDocument/2006/relationships" xmlns:w="http://schemas.openxmlformats.org/wordprocessingml/2006/main" xmlns:w14="http://schemas.microsoft.com/office/word/2010/wordml" xmlns:w15="http://schemas.microsoft.com/office/word/2012/wordml" xmlns:w16cex="http://schemas.microsoft.com/office/word/2018/wordml/cex" xmlns:w16cid="http://schemas.microsoft.com/office/word/2016/wordml/cid" xmlns:w16="http://schemas.microsoft.com/office/word/2018/wordml" xmlns:w16se="http://schemas.microsoft.com/office/word/2015/wordml/symex" mc:Ignorable="w14 w15 w16se w16cid w16 w16cex">
+<w:styles xmlns:mc="http://schemas.openxmlformats.org/markup-compatibility/2006" xmlns:r="http://schemas.openxmlformats.org/officeDocument/2006/relationships" xmlns:w="http://schemas.openxmlformats.org/wordprocessingml/2006/main" xmlns:w14="http://schemas.microsoft.com/office/word/2010/wordml" xmlns:w15="http://schemas.microsoft.com/office/word/2012/wordml" xmlns:w16cex="http://schemas.microsoft.com/office/word/2018/wordml/cex" xmlns:w16cid="http://schemas.microsoft.com/office/word/2016/wordml/cid" xmlns:w16="http://schemas.microsoft.com/office/word/2018/wordml" xmlns:w16sdtdh="http://schemas.microsoft.com/office/word/2020/wordml/sdtdatahash" xmlns:w16se="http://schemas.microsoft.com/office/word/2015/wordml/symex" mc:Ignorable="w14 w15 w16se w16cid w16 w16cex w16sdtdh">
   <w:docDefaults>
     <w:rPrDefault>
       <w:rPr>
@@ -1431,6 +1347,7 @@
     <w:lsdException w:name="HTML Sample" w:semiHidden="1" w:unhideWhenUsed="1"/>
     <w:lsdException w:name="HTML Typewriter" w:semiHidden="1" w:unhideWhenUsed="1"/>
     <w:lsdException w:name="HTML Variable" w:semiHidden="1" w:unhideWhenUsed="1"/>
+    <w:lsdException w:name="Normal Table" w:semiHidden="1" w:unhideWhenUsed="1"/>
     <w:lsdException w:name="annotation subject" w:semiHidden="1" w:unhideWhenUsed="1"/>
     <w:lsdException w:name="No List" w:semiHidden="1" w:unhideWhenUsed="1"/>
     <w:lsdException w:name="Outline List 1" w:semiHidden="1" w:unhideWhenUsed="1"/>
@@ -1474,8 +1391,10 @@
     <w:lsdException w:name="Table Elegant" w:semiHidden="1" w:unhideWhenUsed="1"/>
     <w:lsdException w:name="Table Professional" w:semiHidden="1" w:unhideWhenUsed="1"/>
     <w:lsdException w:name="Table Subtle 1" w:semiHidden="1" w:unhideWhenUsed="1"/>
+    <w:lsdException w:name="Table Subtle 2" w:semiHidden="1" w:unhideWhenUsed="1"/>
     <w:lsdException w:name="Table Web 1" w:semiHidden="1" w:unhideWhenUsed="1"/>
     <w:lsdException w:name="Table Web 2" w:semiHidden="1" w:unhideWhenUsed="1"/>
+    <w:lsdException w:name="Table Web 3" w:semiHidden="1" w:unhideWhenUsed="1"/>
     <w:lsdException w:name="Balloon Text" w:semiHidden="1" w:unhideWhenUsed="1"/>
     <w:lsdException w:name="Table Grid" w:uiPriority="39"/>
     <w:lsdException w:name="Table Theme" w:semiHidden="1" w:unhideWhenUsed="1"/>

</xml_diff>

<commit_message>
Further Chnages to Cv & coverletters
</commit_message>
<xml_diff>
--- a/coverletterGraphCore.docx
+++ b/coverletterGraphCore.docx
@@ -1,6 +1,6 @@
 
 <file path=word/document.xml><?xml version="1.0" encoding="utf-8"?>
-<w:document xmlns:wpc="http://schemas.microsoft.com/office/word/2010/wordprocessingCanvas" xmlns:cx="http://schemas.microsoft.com/office/drawing/2014/chartex" xmlns:cx1="http://schemas.microsoft.com/office/drawing/2015/9/8/chartex" xmlns:cx2="http://schemas.microsoft.com/office/drawing/2015/10/21/chartex" xmlns:cx3="http://schemas.microsoft.com/office/drawing/2016/5/9/chartex" xmlns:cx4="http://schemas.microsoft.com/office/drawing/2016/5/10/chartex" xmlns:cx5="http://schemas.microsoft.com/office/drawing/2016/5/11/chartex" xmlns:cx6="http://schemas.microsoft.com/office/drawing/2016/5/12/chartex" xmlns:cx7="http://schemas.microsoft.com/office/drawing/2016/5/13/chartex" xmlns:cx8="http://schemas.microsoft.com/office/drawing/2016/5/14/chartex" xmlns:mc="http://schemas.openxmlformats.org/markup-compatibility/2006" xmlns:aink="http://schemas.microsoft.com/office/drawing/2016/ink" xmlns:am3d="http://schemas.microsoft.com/office/drawing/2017/model3d" xmlns:o="urn:schemas-microsoft-com:office:office" xmlns:r="http://schemas.openxmlformats.org/officeDocument/2006/relationships" xmlns:m="http://schemas.openxmlformats.org/officeDocument/2006/math" xmlns:v="urn:schemas-microsoft-com:vml" xmlns:wp14="http://schemas.microsoft.com/office/word/2010/wordprocessingDrawing" xmlns:wp="http://schemas.openxmlformats.org/drawingml/2006/wordprocessingDrawing" xmlns:w10="urn:schemas-microsoft-com:office:word" xmlns:w="http://schemas.openxmlformats.org/wordprocessingml/2006/main" xmlns:w14="http://schemas.microsoft.com/office/word/2010/wordml" xmlns:w15="http://schemas.microsoft.com/office/word/2012/wordml" xmlns:w16cex="http://schemas.microsoft.com/office/word/2018/wordml/cex" xmlns:w16cid="http://schemas.microsoft.com/office/word/2016/wordml/cid" xmlns:w16="http://schemas.microsoft.com/office/word/2018/wordml" xmlns:w16sdtdh="http://schemas.microsoft.com/office/word/2020/wordml/sdtdatahash" xmlns:w16se="http://schemas.microsoft.com/office/word/2015/wordml/symex" xmlns:wpg="http://schemas.microsoft.com/office/word/2010/wordprocessingGroup" xmlns:wpi="http://schemas.microsoft.com/office/word/2010/wordprocessingInk" xmlns:wne="http://schemas.microsoft.com/office/word/2006/wordml" xmlns:wps="http://schemas.microsoft.com/office/word/2010/wordprocessingShape" mc:Ignorable="w14 w15 w16se w16cid w16 w16cex w16sdtdh wp14">
+<w:document xmlns:wpc="http://schemas.microsoft.com/office/word/2010/wordprocessingCanvas" xmlns:cx="http://schemas.microsoft.com/office/drawing/2014/chartex" xmlns:cx1="http://schemas.microsoft.com/office/drawing/2015/9/8/chartex" xmlns:cx2="http://schemas.microsoft.com/office/drawing/2015/10/21/chartex" xmlns:cx3="http://schemas.microsoft.com/office/drawing/2016/5/9/chartex" xmlns:cx4="http://schemas.microsoft.com/office/drawing/2016/5/10/chartex" xmlns:cx5="http://schemas.microsoft.com/office/drawing/2016/5/11/chartex" xmlns:cx6="http://schemas.microsoft.com/office/drawing/2016/5/12/chartex" xmlns:cx7="http://schemas.microsoft.com/office/drawing/2016/5/13/chartex" xmlns:cx8="http://schemas.microsoft.com/office/drawing/2016/5/14/chartex" xmlns:mc="http://schemas.openxmlformats.org/markup-compatibility/2006" xmlns:aink="http://schemas.microsoft.com/office/drawing/2016/ink" xmlns:am3d="http://schemas.microsoft.com/office/drawing/2017/model3d" xmlns:o="urn:schemas-microsoft-com:office:office" xmlns:r="http://schemas.openxmlformats.org/officeDocument/2006/relationships" xmlns:m="http://schemas.openxmlformats.org/officeDocument/2006/math" xmlns:v="urn:schemas-microsoft-com:vml" xmlns:wp14="http://schemas.microsoft.com/office/word/2010/wordprocessingDrawing" xmlns:wp="http://schemas.openxmlformats.org/drawingml/2006/wordprocessingDrawing" xmlns:w10="urn:schemas-microsoft-com:office:word" xmlns:w="http://schemas.openxmlformats.org/wordprocessingml/2006/main" xmlns:w14="http://schemas.microsoft.com/office/word/2010/wordml" xmlns:w15="http://schemas.microsoft.com/office/word/2012/wordml" xmlns:w16cex="http://schemas.microsoft.com/office/word/2018/wordml/cex" xmlns:w16cid="http://schemas.microsoft.com/office/word/2016/wordml/cid" xmlns:w16="http://schemas.microsoft.com/office/word/2018/wordml" xmlns:w16se="http://schemas.microsoft.com/office/word/2015/wordml/symex" xmlns:wpg="http://schemas.microsoft.com/office/word/2010/wordprocessingGroup" xmlns:wpi="http://schemas.microsoft.com/office/word/2010/wordprocessingInk" xmlns:wne="http://schemas.microsoft.com/office/word/2006/wordml" xmlns:wps="http://schemas.microsoft.com/office/word/2010/wordprocessingShape" mc:Ignorable="w14 w15 w16se w16cid w16 w16cex wp14">
   <w:body>
     <w:p>
       <w:pPr>
@@ -168,7 +168,25 @@
         <w:rPr>
           <w:color w:val="262626" w:themeColor="text1" w:themeTint="D9"/>
         </w:rPr>
-        <w:t>RE: Application for Internship in Software Frameworks Team</w:t>
+        <w:t xml:space="preserve">RE: Application for </w:t>
+      </w:r>
+      <w:r>
+        <w:rPr>
+          <w:color w:val="262626" w:themeColor="text1" w:themeTint="D9"/>
+        </w:rPr>
+        <w:t>Intern</w:t>
+      </w:r>
+      <w:r>
+        <w:rPr>
+          <w:color w:val="262626" w:themeColor="text1" w:themeTint="D9"/>
+        </w:rPr>
+        <w:t xml:space="preserve">ship in </w:t>
+      </w:r>
+      <w:r>
+        <w:rPr>
+          <w:color w:val="262626" w:themeColor="text1" w:themeTint="D9"/>
+        </w:rPr>
+        <w:t>Software Frameworks Team</w:t>
       </w:r>
       <w:r>
         <w:rPr>
@@ -489,6 +507,72 @@
           <w:color w:val="262626" w:themeColor="text1" w:themeTint="D9"/>
         </w:rPr>
         <w:t xml:space="preserve"> </w:t>
+      </w:r>
+      <w:r>
+        <w:rPr>
+          <w:color w:val="262626" w:themeColor="text1" w:themeTint="D9"/>
+        </w:rPr>
+        <w:t>I</w:t>
+      </w:r>
+      <w:r>
+        <w:rPr>
+          <w:color w:val="262626" w:themeColor="text1" w:themeTint="D9"/>
+        </w:rPr>
+        <w:t xml:space="preserve">mplementing linked lists and </w:t>
+      </w:r>
+      <w:r>
+        <w:rPr>
+          <w:color w:val="262626" w:themeColor="text1" w:themeTint="D9"/>
+        </w:rPr>
+        <w:t xml:space="preserve">a basic sketching tool in C, as well as several object-oriented applications including a board game and multithreaded 3D model analyzer in Java, </w:t>
+      </w:r>
+      <w:r>
+        <w:rPr>
+          <w:color w:val="262626" w:themeColor="text1" w:themeTint="D9"/>
+        </w:rPr>
+        <w:t xml:space="preserve">so the syntax and object-orientated paradigm </w:t>
+      </w:r>
+      <w:r>
+        <w:rPr>
+          <w:color w:val="262626" w:themeColor="text1" w:themeTint="D9"/>
+        </w:rPr>
+        <w:t xml:space="preserve">of C++ </w:t>
+      </w:r>
+      <w:r>
+        <w:rPr>
+          <w:color w:val="262626" w:themeColor="text1" w:themeTint="D9"/>
+        </w:rPr>
+        <w:t>will be very familiar to me</w:t>
+      </w:r>
+      <w:r>
+        <w:rPr>
+          <w:color w:val="262626" w:themeColor="text1" w:themeTint="D9"/>
+        </w:rPr>
+        <w:t xml:space="preserve">. </w:t>
+      </w:r>
+      <w:r>
+        <w:rPr>
+          <w:color w:val="262626" w:themeColor="text1" w:themeTint="D9"/>
+        </w:rPr>
+        <w:t>I have taught myself the electric guitar in my</w:t>
+      </w:r>
+      <w:r>
+        <w:rPr>
+          <w:color w:val="262626" w:themeColor="text1" w:themeTint="D9"/>
+        </w:rPr>
+        <w:t xml:space="preserve"> spare time,</w:t>
+      </w:r>
+      <w:r>
+        <w:rPr>
+          <w:color w:val="262626" w:themeColor="text1" w:themeTint="D9"/>
+        </w:rPr>
+        <w:t xml:space="preserve"> so </w:t>
+      </w:r>
+      <w:r>
+        <w:rPr>
+          <w:color w:val="262626" w:themeColor="text1" w:themeTint="D9"/>
+        </w:rPr>
+        <w:t>I am no stranger to learning new skills in my own time and would pick up C++ quickly.</w:t>
       </w:r>
     </w:p>
     <w:p>
@@ -559,7 +643,7 @@
 </file>
 
 <file path=word/endnotes.xml><?xml version="1.0" encoding="utf-8"?>
-<w:endnotes xmlns:wpc="http://schemas.microsoft.com/office/word/2010/wordprocessingCanvas" xmlns:cx="http://schemas.microsoft.com/office/drawing/2014/chartex" xmlns:cx1="http://schemas.microsoft.com/office/drawing/2015/9/8/chartex" xmlns:cx2="http://schemas.microsoft.com/office/drawing/2015/10/21/chartex" xmlns:cx3="http://schemas.microsoft.com/office/drawing/2016/5/9/chartex" xmlns:cx4="http://schemas.microsoft.com/office/drawing/2016/5/10/chartex" xmlns:cx5="http://schemas.microsoft.com/office/drawing/2016/5/11/chartex" xmlns:cx6="http://schemas.microsoft.com/office/drawing/2016/5/12/chartex" xmlns:cx7="http://schemas.microsoft.com/office/drawing/2016/5/13/chartex" xmlns:cx8="http://schemas.microsoft.com/office/drawing/2016/5/14/chartex" xmlns:mc="http://schemas.openxmlformats.org/markup-compatibility/2006" xmlns:aink="http://schemas.microsoft.com/office/drawing/2016/ink" xmlns:am3d="http://schemas.microsoft.com/office/drawing/2017/model3d" xmlns:o="urn:schemas-microsoft-com:office:office" xmlns:r="http://schemas.openxmlformats.org/officeDocument/2006/relationships" xmlns:m="http://schemas.openxmlformats.org/officeDocument/2006/math" xmlns:v="urn:schemas-microsoft-com:vml" xmlns:wp14="http://schemas.microsoft.com/office/word/2010/wordprocessingDrawing" xmlns:wp="http://schemas.openxmlformats.org/drawingml/2006/wordprocessingDrawing" xmlns:w10="urn:schemas-microsoft-com:office:word" xmlns:w="http://schemas.openxmlformats.org/wordprocessingml/2006/main" xmlns:w14="http://schemas.microsoft.com/office/word/2010/wordml" xmlns:w15="http://schemas.microsoft.com/office/word/2012/wordml" xmlns:w16cex="http://schemas.microsoft.com/office/word/2018/wordml/cex" xmlns:w16cid="http://schemas.microsoft.com/office/word/2016/wordml/cid" xmlns:w16="http://schemas.microsoft.com/office/word/2018/wordml" xmlns:w16sdtdh="http://schemas.microsoft.com/office/word/2020/wordml/sdtdatahash" xmlns:w16se="http://schemas.microsoft.com/office/word/2015/wordml/symex" xmlns:wpg="http://schemas.microsoft.com/office/word/2010/wordprocessingGroup" xmlns:wpi="http://schemas.microsoft.com/office/word/2010/wordprocessingInk" xmlns:wne="http://schemas.microsoft.com/office/word/2006/wordml" xmlns:wps="http://schemas.microsoft.com/office/word/2010/wordprocessingShape" mc:Ignorable="w14 w15 w16se w16cid w16 w16cex w16sdtdh wp14">
+<w:endnotes xmlns:wpc="http://schemas.microsoft.com/office/word/2010/wordprocessingCanvas" xmlns:cx="http://schemas.microsoft.com/office/drawing/2014/chartex" xmlns:cx1="http://schemas.microsoft.com/office/drawing/2015/9/8/chartex" xmlns:cx2="http://schemas.microsoft.com/office/drawing/2015/10/21/chartex" xmlns:cx3="http://schemas.microsoft.com/office/drawing/2016/5/9/chartex" xmlns:cx4="http://schemas.microsoft.com/office/drawing/2016/5/10/chartex" xmlns:cx5="http://schemas.microsoft.com/office/drawing/2016/5/11/chartex" xmlns:cx6="http://schemas.microsoft.com/office/drawing/2016/5/12/chartex" xmlns:cx7="http://schemas.microsoft.com/office/drawing/2016/5/13/chartex" xmlns:cx8="http://schemas.microsoft.com/office/drawing/2016/5/14/chartex" xmlns:mc="http://schemas.openxmlformats.org/markup-compatibility/2006" xmlns:aink="http://schemas.microsoft.com/office/drawing/2016/ink" xmlns:am3d="http://schemas.microsoft.com/office/drawing/2017/model3d" xmlns:o="urn:schemas-microsoft-com:office:office" xmlns:r="http://schemas.openxmlformats.org/officeDocument/2006/relationships" xmlns:m="http://schemas.openxmlformats.org/officeDocument/2006/math" xmlns:v="urn:schemas-microsoft-com:vml" xmlns:wp14="http://schemas.microsoft.com/office/word/2010/wordprocessingDrawing" xmlns:wp="http://schemas.openxmlformats.org/drawingml/2006/wordprocessingDrawing" xmlns:w10="urn:schemas-microsoft-com:office:word" xmlns:w="http://schemas.openxmlformats.org/wordprocessingml/2006/main" xmlns:w14="http://schemas.microsoft.com/office/word/2010/wordml" xmlns:w15="http://schemas.microsoft.com/office/word/2012/wordml" xmlns:w16cex="http://schemas.microsoft.com/office/word/2018/wordml/cex" xmlns:w16cid="http://schemas.microsoft.com/office/word/2016/wordml/cid" xmlns:w16="http://schemas.microsoft.com/office/word/2018/wordml" xmlns:w16se="http://schemas.microsoft.com/office/word/2015/wordml/symex" xmlns:wpg="http://schemas.microsoft.com/office/word/2010/wordprocessingGroup" xmlns:wpi="http://schemas.microsoft.com/office/word/2010/wordprocessingInk" xmlns:wne="http://schemas.microsoft.com/office/word/2006/wordml" xmlns:wps="http://schemas.microsoft.com/office/word/2010/wordprocessingShape" mc:Ignorable="w14 w15 w16se w16cid w16 w16cex wp14">
   <w:endnote w:type="separator" w:id="-1">
     <w:p>
       <w:pPr>
@@ -584,7 +668,7 @@
 </file>
 
 <file path=word/footer1.xml><?xml version="1.0" encoding="utf-8"?>
-<w:ftr xmlns:wpc="http://schemas.microsoft.com/office/word/2010/wordprocessingCanvas" xmlns:cx="http://schemas.microsoft.com/office/drawing/2014/chartex" xmlns:cx1="http://schemas.microsoft.com/office/drawing/2015/9/8/chartex" xmlns:cx2="http://schemas.microsoft.com/office/drawing/2015/10/21/chartex" xmlns:cx3="http://schemas.microsoft.com/office/drawing/2016/5/9/chartex" xmlns:cx4="http://schemas.microsoft.com/office/drawing/2016/5/10/chartex" xmlns:cx5="http://schemas.microsoft.com/office/drawing/2016/5/11/chartex" xmlns:cx6="http://schemas.microsoft.com/office/drawing/2016/5/12/chartex" xmlns:cx7="http://schemas.microsoft.com/office/drawing/2016/5/13/chartex" xmlns:cx8="http://schemas.microsoft.com/office/drawing/2016/5/14/chartex" xmlns:mc="http://schemas.openxmlformats.org/markup-compatibility/2006" xmlns:aink="http://schemas.microsoft.com/office/drawing/2016/ink" xmlns:am3d="http://schemas.microsoft.com/office/drawing/2017/model3d" xmlns:o="urn:schemas-microsoft-com:office:office" xmlns:r="http://schemas.openxmlformats.org/officeDocument/2006/relationships" xmlns:m="http://schemas.openxmlformats.org/officeDocument/2006/math" xmlns:v="urn:schemas-microsoft-com:vml" xmlns:wp14="http://schemas.microsoft.com/office/word/2010/wordprocessingDrawing" xmlns:wp="http://schemas.openxmlformats.org/drawingml/2006/wordprocessingDrawing" xmlns:w10="urn:schemas-microsoft-com:office:word" xmlns:w="http://schemas.openxmlformats.org/wordprocessingml/2006/main" xmlns:w14="http://schemas.microsoft.com/office/word/2010/wordml" xmlns:w15="http://schemas.microsoft.com/office/word/2012/wordml" xmlns:w16cex="http://schemas.microsoft.com/office/word/2018/wordml/cex" xmlns:w16cid="http://schemas.microsoft.com/office/word/2016/wordml/cid" xmlns:w16="http://schemas.microsoft.com/office/word/2018/wordml" xmlns:w16sdtdh="http://schemas.microsoft.com/office/word/2020/wordml/sdtdatahash" xmlns:w16se="http://schemas.microsoft.com/office/word/2015/wordml/symex" xmlns:wpg="http://schemas.microsoft.com/office/word/2010/wordprocessingGroup" xmlns:wpi="http://schemas.microsoft.com/office/word/2010/wordprocessingInk" xmlns:wne="http://schemas.microsoft.com/office/word/2006/wordml" xmlns:wps="http://schemas.microsoft.com/office/word/2010/wordprocessingShape" mc:Ignorable="w14 w15 w16se w16cid w16 w16cex w16sdtdh wp14">
+<w:ftr xmlns:wpc="http://schemas.microsoft.com/office/word/2010/wordprocessingCanvas" xmlns:cx="http://schemas.microsoft.com/office/drawing/2014/chartex" xmlns:cx1="http://schemas.microsoft.com/office/drawing/2015/9/8/chartex" xmlns:cx2="http://schemas.microsoft.com/office/drawing/2015/10/21/chartex" xmlns:cx3="http://schemas.microsoft.com/office/drawing/2016/5/9/chartex" xmlns:cx4="http://schemas.microsoft.com/office/drawing/2016/5/10/chartex" xmlns:cx5="http://schemas.microsoft.com/office/drawing/2016/5/11/chartex" xmlns:cx6="http://schemas.microsoft.com/office/drawing/2016/5/12/chartex" xmlns:cx7="http://schemas.microsoft.com/office/drawing/2016/5/13/chartex" xmlns:cx8="http://schemas.microsoft.com/office/drawing/2016/5/14/chartex" xmlns:mc="http://schemas.openxmlformats.org/markup-compatibility/2006" xmlns:aink="http://schemas.microsoft.com/office/drawing/2016/ink" xmlns:am3d="http://schemas.microsoft.com/office/drawing/2017/model3d" xmlns:o="urn:schemas-microsoft-com:office:office" xmlns:r="http://schemas.openxmlformats.org/officeDocument/2006/relationships" xmlns:m="http://schemas.openxmlformats.org/officeDocument/2006/math" xmlns:v="urn:schemas-microsoft-com:vml" xmlns:wp14="http://schemas.microsoft.com/office/word/2010/wordprocessingDrawing" xmlns:wp="http://schemas.openxmlformats.org/drawingml/2006/wordprocessingDrawing" xmlns:w10="urn:schemas-microsoft-com:office:word" xmlns:w="http://schemas.openxmlformats.org/wordprocessingml/2006/main" xmlns:w14="http://schemas.microsoft.com/office/word/2010/wordml" xmlns:w15="http://schemas.microsoft.com/office/word/2012/wordml" xmlns:w16cex="http://schemas.microsoft.com/office/word/2018/wordml/cex" xmlns:w16cid="http://schemas.microsoft.com/office/word/2016/wordml/cid" xmlns:w16="http://schemas.microsoft.com/office/word/2018/wordml" xmlns:w16se="http://schemas.microsoft.com/office/word/2015/wordml/symex" xmlns:wpg="http://schemas.microsoft.com/office/word/2010/wordprocessingGroup" xmlns:wpi="http://schemas.microsoft.com/office/word/2010/wordprocessingInk" xmlns:wne="http://schemas.microsoft.com/office/word/2006/wordml" xmlns:wps="http://schemas.microsoft.com/office/word/2010/wordprocessingShape" mc:Ignorable="w14 w15 w16se w16cid w16 w16cex wp14">
   <w:p>
     <w:pPr>
       <w:pStyle w:val="Footer"/>
@@ -618,7 +702,7 @@
 </file>
 
 <file path=word/footnotes.xml><?xml version="1.0" encoding="utf-8"?>
-<w:footnotes xmlns:wpc="http://schemas.microsoft.com/office/word/2010/wordprocessingCanvas" xmlns:cx="http://schemas.microsoft.com/office/drawing/2014/chartex" xmlns:cx1="http://schemas.microsoft.com/office/drawing/2015/9/8/chartex" xmlns:cx2="http://schemas.microsoft.com/office/drawing/2015/10/21/chartex" xmlns:cx3="http://schemas.microsoft.com/office/drawing/2016/5/9/chartex" xmlns:cx4="http://schemas.microsoft.com/office/drawing/2016/5/10/chartex" xmlns:cx5="http://schemas.microsoft.com/office/drawing/2016/5/11/chartex" xmlns:cx6="http://schemas.microsoft.com/office/drawing/2016/5/12/chartex" xmlns:cx7="http://schemas.microsoft.com/office/drawing/2016/5/13/chartex" xmlns:cx8="http://schemas.microsoft.com/office/drawing/2016/5/14/chartex" xmlns:mc="http://schemas.openxmlformats.org/markup-compatibility/2006" xmlns:aink="http://schemas.microsoft.com/office/drawing/2016/ink" xmlns:am3d="http://schemas.microsoft.com/office/drawing/2017/model3d" xmlns:o="urn:schemas-microsoft-com:office:office" xmlns:r="http://schemas.openxmlformats.org/officeDocument/2006/relationships" xmlns:m="http://schemas.openxmlformats.org/officeDocument/2006/math" xmlns:v="urn:schemas-microsoft-com:vml" xmlns:wp14="http://schemas.microsoft.com/office/word/2010/wordprocessingDrawing" xmlns:wp="http://schemas.openxmlformats.org/drawingml/2006/wordprocessingDrawing" xmlns:w10="urn:schemas-microsoft-com:office:word" xmlns:w="http://schemas.openxmlformats.org/wordprocessingml/2006/main" xmlns:w14="http://schemas.microsoft.com/office/word/2010/wordml" xmlns:w15="http://schemas.microsoft.com/office/word/2012/wordml" xmlns:w16cex="http://schemas.microsoft.com/office/word/2018/wordml/cex" xmlns:w16cid="http://schemas.microsoft.com/office/word/2016/wordml/cid" xmlns:w16="http://schemas.microsoft.com/office/word/2018/wordml" xmlns:w16sdtdh="http://schemas.microsoft.com/office/word/2020/wordml/sdtdatahash" xmlns:w16se="http://schemas.microsoft.com/office/word/2015/wordml/symex" xmlns:wpg="http://schemas.microsoft.com/office/word/2010/wordprocessingGroup" xmlns:wpi="http://schemas.microsoft.com/office/word/2010/wordprocessingInk" xmlns:wne="http://schemas.microsoft.com/office/word/2006/wordml" xmlns:wps="http://schemas.microsoft.com/office/word/2010/wordprocessingShape" mc:Ignorable="w14 w15 w16se w16cid w16 w16cex w16sdtdh wp14">
+<w:footnotes xmlns:wpc="http://schemas.microsoft.com/office/word/2010/wordprocessingCanvas" xmlns:cx="http://schemas.microsoft.com/office/drawing/2014/chartex" xmlns:cx1="http://schemas.microsoft.com/office/drawing/2015/9/8/chartex" xmlns:cx2="http://schemas.microsoft.com/office/drawing/2015/10/21/chartex" xmlns:cx3="http://schemas.microsoft.com/office/drawing/2016/5/9/chartex" xmlns:cx4="http://schemas.microsoft.com/office/drawing/2016/5/10/chartex" xmlns:cx5="http://schemas.microsoft.com/office/drawing/2016/5/11/chartex" xmlns:cx6="http://schemas.microsoft.com/office/drawing/2016/5/12/chartex" xmlns:cx7="http://schemas.microsoft.com/office/drawing/2016/5/13/chartex" xmlns:cx8="http://schemas.microsoft.com/office/drawing/2016/5/14/chartex" xmlns:mc="http://schemas.openxmlformats.org/markup-compatibility/2006" xmlns:aink="http://schemas.microsoft.com/office/drawing/2016/ink" xmlns:am3d="http://schemas.microsoft.com/office/drawing/2017/model3d" xmlns:o="urn:schemas-microsoft-com:office:office" xmlns:r="http://schemas.openxmlformats.org/officeDocument/2006/relationships" xmlns:m="http://schemas.openxmlformats.org/officeDocument/2006/math" xmlns:v="urn:schemas-microsoft-com:vml" xmlns:wp14="http://schemas.microsoft.com/office/word/2010/wordprocessingDrawing" xmlns:wp="http://schemas.openxmlformats.org/drawingml/2006/wordprocessingDrawing" xmlns:w10="urn:schemas-microsoft-com:office:word" xmlns:w="http://schemas.openxmlformats.org/wordprocessingml/2006/main" xmlns:w14="http://schemas.microsoft.com/office/word/2010/wordml" xmlns:w15="http://schemas.microsoft.com/office/word/2012/wordml" xmlns:w16cex="http://schemas.microsoft.com/office/word/2018/wordml/cex" xmlns:w16cid="http://schemas.microsoft.com/office/word/2016/wordml/cid" xmlns:w16="http://schemas.microsoft.com/office/word/2018/wordml" xmlns:w16se="http://schemas.microsoft.com/office/word/2015/wordml/symex" xmlns:wpg="http://schemas.microsoft.com/office/word/2010/wordprocessingGroup" xmlns:wpi="http://schemas.microsoft.com/office/word/2010/wordprocessingInk" xmlns:wne="http://schemas.microsoft.com/office/word/2006/wordml" xmlns:wps="http://schemas.microsoft.com/office/word/2010/wordprocessingShape" mc:Ignorable="w14 w15 w16se w16cid w16 w16cex wp14">
   <w:footnote w:type="separator" w:id="-1">
     <w:p>
       <w:pPr>
@@ -643,7 +727,7 @@
 </file>
 
 <file path=word/numbering.xml><?xml version="1.0" encoding="utf-8"?>
-<w:numbering xmlns:wpc="http://schemas.microsoft.com/office/word/2010/wordprocessingCanvas" xmlns:cx="http://schemas.microsoft.com/office/drawing/2014/chartex" xmlns:cx1="http://schemas.microsoft.com/office/drawing/2015/9/8/chartex" xmlns:cx2="http://schemas.microsoft.com/office/drawing/2015/10/21/chartex" xmlns:cx3="http://schemas.microsoft.com/office/drawing/2016/5/9/chartex" xmlns:cx4="http://schemas.microsoft.com/office/drawing/2016/5/10/chartex" xmlns:cx5="http://schemas.microsoft.com/office/drawing/2016/5/11/chartex" xmlns:cx6="http://schemas.microsoft.com/office/drawing/2016/5/12/chartex" xmlns:cx7="http://schemas.microsoft.com/office/drawing/2016/5/13/chartex" xmlns:cx8="http://schemas.microsoft.com/office/drawing/2016/5/14/chartex" xmlns:mc="http://schemas.openxmlformats.org/markup-compatibility/2006" xmlns:aink="http://schemas.microsoft.com/office/drawing/2016/ink" xmlns:am3d="http://schemas.microsoft.com/office/drawing/2017/model3d" xmlns:o="urn:schemas-microsoft-com:office:office" xmlns:r="http://schemas.openxmlformats.org/officeDocument/2006/relationships" xmlns:m="http://schemas.openxmlformats.org/officeDocument/2006/math" xmlns:v="urn:schemas-microsoft-com:vml" xmlns:wp14="http://schemas.microsoft.com/office/word/2010/wordprocessingDrawing" xmlns:wp="http://schemas.openxmlformats.org/drawingml/2006/wordprocessingDrawing" xmlns:w10="urn:schemas-microsoft-com:office:word" xmlns:w="http://schemas.openxmlformats.org/wordprocessingml/2006/main" xmlns:w14="http://schemas.microsoft.com/office/word/2010/wordml" xmlns:w15="http://schemas.microsoft.com/office/word/2012/wordml" xmlns:w16cex="http://schemas.microsoft.com/office/word/2018/wordml/cex" xmlns:w16cid="http://schemas.microsoft.com/office/word/2016/wordml/cid" xmlns:w16="http://schemas.microsoft.com/office/word/2018/wordml" xmlns:w16sdtdh="http://schemas.microsoft.com/office/word/2020/wordml/sdtdatahash" xmlns:w16se="http://schemas.microsoft.com/office/word/2015/wordml/symex" xmlns:wpg="http://schemas.microsoft.com/office/word/2010/wordprocessingGroup" xmlns:wpi="http://schemas.microsoft.com/office/word/2010/wordprocessingInk" xmlns:wne="http://schemas.microsoft.com/office/word/2006/wordml" xmlns:wps="http://schemas.microsoft.com/office/word/2010/wordprocessingShape" mc:Ignorable="w14 w15 w16se w16cid w16 w16cex w16sdtdh wp14">
+<w:numbering xmlns:wpc="http://schemas.microsoft.com/office/word/2010/wordprocessingCanvas" xmlns:cx="http://schemas.microsoft.com/office/drawing/2014/chartex" xmlns:cx1="http://schemas.microsoft.com/office/drawing/2015/9/8/chartex" xmlns:cx2="http://schemas.microsoft.com/office/drawing/2015/10/21/chartex" xmlns:cx3="http://schemas.microsoft.com/office/drawing/2016/5/9/chartex" xmlns:cx4="http://schemas.microsoft.com/office/drawing/2016/5/10/chartex" xmlns:cx5="http://schemas.microsoft.com/office/drawing/2016/5/11/chartex" xmlns:cx6="http://schemas.microsoft.com/office/drawing/2016/5/12/chartex" xmlns:cx7="http://schemas.microsoft.com/office/drawing/2016/5/13/chartex" xmlns:cx8="http://schemas.microsoft.com/office/drawing/2016/5/14/chartex" xmlns:mc="http://schemas.openxmlformats.org/markup-compatibility/2006" xmlns:aink="http://schemas.microsoft.com/office/drawing/2016/ink" xmlns:am3d="http://schemas.microsoft.com/office/drawing/2017/model3d" xmlns:o="urn:schemas-microsoft-com:office:office" xmlns:r="http://schemas.openxmlformats.org/officeDocument/2006/relationships" xmlns:m="http://schemas.openxmlformats.org/officeDocument/2006/math" xmlns:v="urn:schemas-microsoft-com:vml" xmlns:wp14="http://schemas.microsoft.com/office/word/2010/wordprocessingDrawing" xmlns:wp="http://schemas.openxmlformats.org/drawingml/2006/wordprocessingDrawing" xmlns:w10="urn:schemas-microsoft-com:office:word" xmlns:w="http://schemas.openxmlformats.org/wordprocessingml/2006/main" xmlns:w14="http://schemas.microsoft.com/office/word/2010/wordml" xmlns:w15="http://schemas.microsoft.com/office/word/2012/wordml" xmlns:w16cex="http://schemas.microsoft.com/office/word/2018/wordml/cex" xmlns:w16cid="http://schemas.microsoft.com/office/word/2016/wordml/cid" xmlns:w16="http://schemas.microsoft.com/office/word/2018/wordml" xmlns:w16se="http://schemas.microsoft.com/office/word/2015/wordml/symex" xmlns:wpg="http://schemas.microsoft.com/office/word/2010/wordprocessingGroup" xmlns:wpi="http://schemas.microsoft.com/office/word/2010/wordprocessingInk" xmlns:wne="http://schemas.microsoft.com/office/word/2006/wordml" xmlns:wps="http://schemas.microsoft.com/office/word/2010/wordprocessingShape" mc:Ignorable="w14 w15 w16se w16cid w16 w16cex wp14">
   <w:abstractNum w:abstractNumId="0" w15:restartNumberingAfterBreak="0">
     <w:nsid w:val="FFFFFF7C"/>
     <w:multiLevelType w:val="singleLevel"/>
@@ -1224,7 +1308,7 @@
 </file>
 
 <file path=word/styles.xml><?xml version="1.0" encoding="utf-8"?>
-<w:styles xmlns:mc="http://schemas.openxmlformats.org/markup-compatibility/2006" xmlns:r="http://schemas.openxmlformats.org/officeDocument/2006/relationships" xmlns:w="http://schemas.openxmlformats.org/wordprocessingml/2006/main" xmlns:w14="http://schemas.microsoft.com/office/word/2010/wordml" xmlns:w15="http://schemas.microsoft.com/office/word/2012/wordml" xmlns:w16cex="http://schemas.microsoft.com/office/word/2018/wordml/cex" xmlns:w16cid="http://schemas.microsoft.com/office/word/2016/wordml/cid" xmlns:w16="http://schemas.microsoft.com/office/word/2018/wordml" xmlns:w16sdtdh="http://schemas.microsoft.com/office/word/2020/wordml/sdtdatahash" xmlns:w16se="http://schemas.microsoft.com/office/word/2015/wordml/symex" mc:Ignorable="w14 w15 w16se w16cid w16 w16cex w16sdtdh">
+<w:styles xmlns:mc="http://schemas.openxmlformats.org/markup-compatibility/2006" xmlns:r="http://schemas.openxmlformats.org/officeDocument/2006/relationships" xmlns:w="http://schemas.openxmlformats.org/wordprocessingml/2006/main" xmlns:w14="http://schemas.microsoft.com/office/word/2010/wordml" xmlns:w15="http://schemas.microsoft.com/office/word/2012/wordml" xmlns:w16cex="http://schemas.microsoft.com/office/word/2018/wordml/cex" xmlns:w16cid="http://schemas.microsoft.com/office/word/2016/wordml/cid" xmlns:w16="http://schemas.microsoft.com/office/word/2018/wordml" xmlns:w16se="http://schemas.microsoft.com/office/word/2015/wordml/symex" mc:Ignorable="w14 w15 w16se w16cid w16 w16cex">
   <w:docDefaults>
     <w:rPrDefault>
       <w:rPr>
@@ -1347,7 +1431,6 @@
     <w:lsdException w:name="HTML Sample" w:semiHidden="1" w:unhideWhenUsed="1"/>
     <w:lsdException w:name="HTML Typewriter" w:semiHidden="1" w:unhideWhenUsed="1"/>
     <w:lsdException w:name="HTML Variable" w:semiHidden="1" w:unhideWhenUsed="1"/>
-    <w:lsdException w:name="Normal Table" w:semiHidden="1" w:unhideWhenUsed="1"/>
     <w:lsdException w:name="annotation subject" w:semiHidden="1" w:unhideWhenUsed="1"/>
     <w:lsdException w:name="No List" w:semiHidden="1" w:unhideWhenUsed="1"/>
     <w:lsdException w:name="Outline List 1" w:semiHidden="1" w:unhideWhenUsed="1"/>
@@ -1391,10 +1474,8 @@
     <w:lsdException w:name="Table Elegant" w:semiHidden="1" w:unhideWhenUsed="1"/>
     <w:lsdException w:name="Table Professional" w:semiHidden="1" w:unhideWhenUsed="1"/>
     <w:lsdException w:name="Table Subtle 1" w:semiHidden="1" w:unhideWhenUsed="1"/>
-    <w:lsdException w:name="Table Subtle 2" w:semiHidden="1" w:unhideWhenUsed="1"/>
     <w:lsdException w:name="Table Web 1" w:semiHidden="1" w:unhideWhenUsed="1"/>
     <w:lsdException w:name="Table Web 2" w:semiHidden="1" w:unhideWhenUsed="1"/>
-    <w:lsdException w:name="Table Web 3" w:semiHidden="1" w:unhideWhenUsed="1"/>
     <w:lsdException w:name="Balloon Text" w:semiHidden="1" w:unhideWhenUsed="1"/>
     <w:lsdException w:name="Table Grid" w:uiPriority="39"/>
     <w:lsdException w:name="Table Theme" w:semiHidden="1" w:unhideWhenUsed="1"/>

</xml_diff>